<commit_message>
Update project documents and remove temporary file
Updated multiple project documents including .docx and .pptx files. Removed a temporary file related to the audio signal compression presentation to clean up unnecessary artifacts. These changes ensure the repository stays organized and up-to-date.
</commit_message>
<xml_diff>
--- a/08 Micro-Project/Micro-Project.docx
+++ b/08 Micro-Project/Micro-Project.docx
@@ -1823,6 +1823,7 @@
         <w:t>-</w:t>
       </w:r>
       <w:proofErr w:type="spellStart"/>
+      <w:proofErr w:type="gramStart"/>
       <w:r>
         <w:rPr>
           <w:rFonts w:ascii="Calibri" w:eastAsia="Calibri" w:hAnsi="Calibri" w:cs="Calibri"/>
@@ -1833,6 +1834,7 @@
         <w:t>codec:v</w:t>
       </w:r>
       <w:proofErr w:type="spellEnd"/>
+      <w:proofErr w:type="gramEnd"/>
       <w:r>
         <w:rPr>
           <w:rFonts w:ascii="Calibri" w:eastAsia="Calibri" w:hAnsi="Calibri" w:cs="Calibri"/>
@@ -3397,7 +3399,16 @@
           <w:sz w:val="22"/>
           <w:szCs w:val="22"/>
         </w:rPr>
-        <w:t>].mp4  -</w:t>
+        <w:t>].</w:t>
+      </w:r>
+      <w:proofErr w:type="gramStart"/>
+      <w:r>
+        <w:rPr>
+          <w:rFonts w:ascii="Calibri" w:eastAsia="Calibri" w:hAnsi="Calibri" w:cs="Calibri"/>
+          <w:sz w:val="22"/>
+          <w:szCs w:val="22"/>
+        </w:rPr>
+        <w:t>mp4  -</w:t>
       </w:r>
       <w:proofErr w:type="spellStart"/>
       <w:r>
@@ -3409,6 +3420,7 @@
         <w:t>codec:v</w:t>
       </w:r>
       <w:proofErr w:type="spellEnd"/>
+      <w:proofErr w:type="gramEnd"/>
       <w:r>
         <w:rPr>
           <w:rFonts w:ascii="Calibri" w:eastAsia="Calibri" w:hAnsi="Calibri" w:cs="Calibri"/>

</xml_diff>